<commit_message>
paper: round2 intro hardening for reviewer-facing clarity [agent: codex-gpt5]
</commit_message>
<xml_diff>
--- a/paper/SAGE_WRR_Paper_v6.docx
+++ b/paper/SAGE_WRR_Paper_v6.docx
@@ -389,7 +389,7 @@
         <ns0:jc ns0:val="both"/>
       </ns0:pPr>
       <ns0:r>
-        <ns0:t xml:space="preserve">Agent-based models (ABMs) are a core method for coupled human-water analysis, including flood adaptation and irrigation under scarcity (Aerts et al., 2018; Di Baldassarre et al., 2013; Hung &amp; Yang, 2021). In water resources practice, many ABMs operationalize behavioral theory through predefined rules and utility assumptions, which improves interpretability but constrains behavioral richness (Filatova et al., 2013; Berglund, 2015). Large language models (LLMs) offer a different path: agents that generate context-sensitive decisions through natural-language reasoning and can better approximate believable human heterogeneity (Park et al., 2023; Gao et al., 2024).</ns0:t>
+        <ns0:t xml:space="preserve">Agent-based models (ABMs) are a core method for coupled human-water analysis, including flood adaptation and irrigation under scarcity (Aerts et al., 2018; Di Baldassarre et al., 2013; Hung &amp; Yang, 2021). In water resources practice, many ABMs encode behavior through predefined, theory-grounded rules and utility assumptions, which support interpretability and calibration but limit adaptive expressivity (Filatova et al., 2013; Berglund, 2015). Large language models (LLMs) provide a complementary pathway: language-driven agents that produce context-dependent behavioral responses and richer heterogeneity than fixed-rule policies (Park et al., 2023; Gao et al., 2024).</ns0:t>
       </ns0:r>
     </ns0:p>
     <ns0:p ns2:paraId="5DCCD49B" ns2:textId="77777777" ns0:rsidR="00F803C3" ns0:rsidRDefault="00000000">
@@ -399,7 +399,7 @@
         <ns0:jc ns0:val="both"/>
       </ns0:pPr>
       <ns0:r>
-        <ns0:t xml:space="preserve">This opportunity introduces a governance problem. Unconstrained LLM agents can produce physically impossible actions (behavioral hallucination), economically incoherent actions, and unstable action asymmetries that are difficult to diagnose from prompts alone (Ji et al., 2023). In water ABMs, this includes re-adopting already completed measures, violating legal allocation limits, or repeatedly selecting extreme actions under incompatible state conditions. Because LLM decision pathways are partially opaque, these failures are hard to audit and can inflate apparent behavioral diversity if validity is not explicitly checked.</ns0:t>
+        <ns0:t xml:space="preserve">This opportunity introduces a governance challenge. Without explicit controls, LLM agents can produce physically infeasible actions (behavioral hallucination), economically incoherent actions, and state-inconsistent action patterns that are difficult to detect from prompts alone (Ji et al., 2023). In water ABMs, these failures include re-adopting already completed measures, violating legal allocation constraints, or repeatedly selecting extreme actions under incompatible system states. Because the policy-generating process is only partially observable, prompt-only steering is insufficient; feasibility checks and audit traces are required to avoid overestimating behavioral diversity from invalid actions.</ns0:t>
       </ns0:r>
     </ns0:p>
     <ns0:p ns2:paraId="160515C1" ns2:textId="77777777" ns0:rsidR="00F803C3" ns0:rsidRDefault="00000000">
@@ -409,7 +409,7 @@
         <ns0:jc ns0:val="both"/>
       </ns0:pPr>
       <ns0:r>
-        <ns0:t xml:space="preserve">We address this gap with three contributions. First, we present WAGF (Water Agent Governance Framework), an open-source governance framework for LLM-driven ABM that mediates between agent reasoning and simulation execution. WAGF combines a rule-based validator chain, skill-level action contracts and proposal checks, retry-with-feedback control, and structured audit logging. Second, we introduce Effective Behavioral Entropy (EBE) to separate genuine decision diversity from hallucination-inflated diversity. Third, we demonstrate configuration-level transfer across two domains, household flood adaptation (100 agents, 10 years) and Colorado River irrigation management (78 districts, 42 years), showing that governance can enforce feasibility while preserving bounded, human-like behavioral variation.</ns0:t>
+        <ns0:t xml:space="preserve">This Technical Note addresses that gap with three contributions. First, it presents WAGF (Water Agent Governance Framework), an open-source governance framework that sits between LLM reasoning and simulation execution. WAGF integrates a rule-based validator chain, skill-level action contracts and proposal checks, retry-with-feedback control, and structured audit logging. Second, it introduces Effective Behavioral Entropy (EBE), a metric that separates genuine decision diversity from hallucination-inflated diversity. Third, it demonstrates configuration-level transfer across two domains, household flood adaptation (100 agents, 10 years) and Colorado River irrigation management (78 districts, 42 years), showing that governance can enforce physical and institutional feasibility while preserving bounded, human-like behavioral variation.</ns0:t>
       </ns0:r>
     </ns0:p>
     <ns0:p ns2:paraId="5C203F9D" ns2:textId="77777777" ns0:rsidR="00F803C3" ns0:rsidRDefault="00000000">

</xml_diff>

<commit_message>
paper: remove section2 table pointer mismatch in v6 [agent: codex-gpt5]
</commit_message>
<xml_diff>
--- a/paper/SAGE_WRR_Paper_v6.docx
+++ b/paper/SAGE_WRR_Paper_v6.docx
@@ -569,10 +569,7 @@
         <ns0:jc ns0:val="both"/>
       </ns0:pPr>
       <ns0:r>
-        <ns0:rPr>
-          <ns0:rFonts ns0:eastAsia="Times New Roman"/>
-        </ns0:rPr>
-        <ns0:t>WAGF is domain-agnostic: the same engine serves both flood adaptation and irrigation management (Table 1). Domain specificity is achieved entirely through configuration—skill definitions, validator rules, and prompt templates—without modifying core code. For flood adaptation, skills include home elevation, insurance purchase, and relocation, with Protection Motivation Theory (Rogers, 1975, 1983) providing the appraisal framework. For irrigation, skills include demand adjustment, efficiency adoption, and acreage reduction, with a dual-appraisal framework (Water Scarcity Assessment / Adaptive Capacity Assessment) adapted from Hung and Yang (2021).</ns0:t>
+        <ns0:t xml:space="preserve">WAGF is domain-agnostic: the same engine serves both flood adaptation and irrigation management. Domain specificity is achieved entirely through configuration - skill definitions, validator rules, and prompt templates - without modifying core code. For flood adaptation, skills include home elevation, insurance purchase, and relocation, with Protection Motivation Theory (Rogers, 1975, 1983) providing the appraisal framework. For irrigation, skills include demand adjustment, efficiency adoption, and acreage reduction, with a dual-appraisal framework (Water Scarcity Assessment / Adaptive Capacity Assessment) adapted from Hung and Yang (2021).</ns0:t>
       </ns0:r>
     </ns0:p>
     <ns0:p ns2:paraId="1D1485D3" ns2:textId="77777777" ns0:rsidR="00F803C3" ns0:rsidRDefault="00000000">

</xml_diff>

<commit_message>
paper: replace pillar wording with governance components [agent: codex-gpt5]
</commit_message>
<xml_diff>
--- a/paper/SAGE_WRR_Paper_v6.docx
+++ b/paper/SAGE_WRR_Paper_v6.docx
@@ -265,85 +265,7 @@
         <ns0:jc ns0:val="both"/>
       </ns0:pPr>
       <ns0:r>
-        <ns0:rPr>
-          <ns0:rFonts ns0:eastAsia="Times New Roman"/>
-        </ns0:rPr>
-        <ns0:t>Large language models (LLMs) offer a promising path toward cognitively realistic agent-based models (ABMs) for water resources planning, but unconstrained LLM agents produce physically impossible decisions—a phenomenon we term behavioral hallucination. We present WAGF (Water Agent Governance Framework), an open-source middleware that enforces domain-specific physical and institutional constraints on LLM-driven agents while preserving emergent behavioral diversity. WAGF implements a three-pillar architecture: (1) a rule-based validator chain that rejects impossible actions, (2) a tiered cognitive memory system that encodes prior experience, and (3) a priority context builder that structures LLM prompts with domain knowledge. We introduce the Effective Behavioral Entropy (EBE) metric, defined as EBE = Hnorm × (1 − RH), which disentangles genuine decision diversity from hallucination-inflated entropy. In a flood adaptation case study (100 agents, 10 years, three Gemma 3 model sizes), ungoverned agents exhibit a 20.84% hallucination rate; WAGF-governed agents reduce this to 0.58–2.80% while maintaining higher effective diversity (EBE = 0.78–0.79). We demonstrate domain transferability through a Colorado River irrigation case study (78 districts, 42 years). The framework, metrics, and experiment code are available at [GitHub URL].</ns0:t>
-      </ns0:r>
-      <ns0:r>
-        <ns0:rPr>
-          <ns0:rFonts ns0:eastAsia="Times New Roman"/>
-        </ns0:rPr>
-      </ns0:r>
-      <ns0:del ns0:id="12" ns0:author="Claude" ns0:date="2026-02-01T14:59:00Z" ns3:dateUtc="2026-02-01T14:59:18Z">
-        <ns0:r ns0:rsidR="00000000" ns0:rsidDel="1937EF80">
-          <ns0:rPr>
-            <ns0:rFonts ns0:eastAsia="Times New Roman"/>
-          </ns0:rPr>
-          <ns0:delText>a 8.3%</ns0:delText>
-        </ns0:r>
-      </ns0:del>
-      <ns0:ins ns0:id="13" ns0:author="Claude" ns0:date="2026-02-01T14:59:00Z" ns3:dateUtc="2026-02-01T14:59:18Z">
-        <ns0:r>
-          <ns0:rPr>
-            <ns0:rFonts ns0:eastAsia="Times New Roman"/>
-          </ns0:rPr>
-          <ns0:t>a 28.1%</ns0:t>
-        </ns0:r>
-      </ns0:ins>
-      <ns0:r>
-        <ns0:rPr>
-          <ns0:rFonts ns0:eastAsia="Times New Roman"/>
-        </ns0:rPr>
-      </ns0:r>
-      <ns0:del ns0:id="14" ns0:author="Claude" ns0:date="2026-02-01T14:59:00Z" ns3:dateUtc="2026-02-01T14:59:18Z">
-        <ns0:r ns0:rsidR="00000000" ns0:rsidDel="1937EF80">
-          <ns0:rPr>
-            <ns0:rFonts ns0:eastAsia="Times New Roman"/>
-          </ns0:rPr>
-          <ns0:delText>1.7%</ns0:delText>
-        </ns0:r>
-      </ns0:del>
-      <ns0:ins ns0:id="15" ns0:author="Claude" ns0:date="2026-02-01T14:59:00Z" ns3:dateUtc="2026-02-01T14:59:18Z">
-        <ns0:del ns0:id="16" ns0:author="Claude" ns0:date="2026-02-05T00:00:00Z">
-          <ns0:r>
-            <ns0:rPr>
-              <ns0:rFonts ns0:eastAsia="Times New Roman"/>
-            </ns0:rPr>
-            <ns0:delText>1.0%</ns0:delText>
-          </ns0:r>
-        </ns0:del>
-      </ns0:ins>
-      <ns0:ins ns0:id="17" ns0:author="Claude" ns0:date="2026-02-05T00:00:00Z">
-        <ns0:r ns0:rsidR="00000000">
-          <ns0:t>1.0%</ns0:t>
-        </ns0:r>
-      </ns0:ins>
-      <ns0:r>
-        <ns0:rPr>
-          <ns0:rFonts ns0:eastAsia="Times New Roman"/>
-        </ns0:rPr>
-      </ns0:r>
-      <ns0:del ns0:id="18" ns0:author="Claude" ns0:date="2026-02-01T14:59:00Z" ns3:dateUtc="2026-02-01T14:59:18Z">
-        <ns0:r ns0:rsidR="00000000" ns0:rsidDel="1937EF80">
-          <ns0:rPr>
-            <ns0:rFonts ns0:eastAsia="Times New Roman"/>
-          </ns0:rPr>
-          <ns0:delText>EBE 23% higher</ns0:delText>
-        </ns0:r>
-      </ns0:del>
-      <ns0:ins ns0:id="19" ns0:author="Claude" ns0:date="2026-02-01T14:59:00Z" ns3:dateUtc="2026-02-01T14:59:18Z">
-        <ns0:r>
-          <ns0:rPr>
-            <ns0:rFonts ns0:eastAsia="Times New Roman"/>
-          </ns0:rPr>
-          <ns0:t>EBE 27% higher</ns0:t>
-        </ns0:r>
-      </ns0:ins>
-      <ns0:r>
-        <ns0:rPr>
-          <ns0:rFonts ns0:eastAsia="Times New Roman"/>
-        </ns0:rPr>
+        <ns0:t>Large language models (LLMs) offer a promising path toward cognitively realistic agent-based models (ABMs) for water resources planning, but unconstrained LLM agents produce physically impossible decisions—a phenomenon we term behavioral hallucination. We present WAGF (Water Agent Governance Framework), an open-source middleware that enforces domain-specific physical and institutional constraints on LLM-driven agents while preserving emergent behavioral diversity. WAGF implements three governance components: (1) a rule-based validator chain that rejects impossible actions, (2) a tiered cognitive memory system that encodes prior experience, and (3) a priority context builder that structures LLM prompts with domain knowledge. We introduce the Effective Behavioral Entropy (EBE) metric, defined as EBE = Hnorm × (1 − RH), which disentangles genuine decision diversity from hallucination-inflated entropy. In a flood adaptation case study (100 agents, 10 years, three Gemma 3 model sizes), ungoverned agents exhibit a 20.84% hallucination rate; WAGF-governed agents reduce this to 0.58–2.80% while maintaining higher effective diversity (EBE = 0.78–0.79). We demonstrate domain transferability through a Colorado River irrigation case study (78 districts, 42 years). The framework, metrics, and experiment code are available at [GitHub URL].</ns0:t>
       </ns0:r>
     </ns0:p>
     <ns0:p ns2:paraId="73EF289A" ns2:textId="77777777" ns0:rsidR="00F803C3" ns0:rsidRDefault="00000000">

</xml_diff>

<commit_message>
paper: tighten section 2 wording for WRR technical note style [agent: codex-gpt5]
</commit_message>
<xml_diff>
--- a/paper/SAGE_WRR_Paper_v6.docx
+++ b/paper/SAGE_WRR_Paper_v6.docx
@@ -359,7 +359,7 @@
         <ns0:jc ns0:val="both"/>
       </ns0:pPr>
       <ns0:r>
-        <ns0:t>WAGF is implemented as a governance middleware between LLM reasoning and simulation state transition. The LLM layer proposes candidate actions, WAGF evaluates whether those proposals satisfy explicit behavioral and feasibility constraints, and the execution layer applies only approved actions to the environment (Figure 1). This separation fixes responsibility boundaries: WAGF does not generate domain decisions on behalf of agents and does not mutate environment state directly.</ns0:t>
+        <ns0:t>WAGF is a governance middleware between LLM reasoning and simulation state transition. The LLM layer proposes candidate actions, WAGF checks those proposals against explicit behavioral and feasibility constraints, and the execution layer applies only approved actions to the environment (Figure 1). WAGF does not generate domain decisions on behalf of agents and does not mutate environment state directly.</ns0:t>
       </ns0:r>
     </ns0:p>
     <ns0:p ns2:paraId="7AD963E9" ns2:textId="77777777" ns0:rsidR="00F803C3" ns0:rsidRDefault="00000000">
@@ -369,7 +369,7 @@
         <ns0:jc ns0:val="both"/>
       </ns0:pPr>
       <ns0:r>
-        <ns0:t>Each decision is processed through a broker pipeline aligned with the architecture components. First, the Context Builder assembles agent state, environment signals, and retrieved memory cues. Second, the Model Adapter and Parser converts LLM output into a normalized skill proposal using layered parsing fallbacks (strict JSON, enclosure delimiters, regex extraction, and numeric fallback). Third, the Skill Registry resolves the proposed skill and checks declared preconditions and postconditions. Fourth, the Validator applies prioritized governance rules and either approves, warns, or blocks the proposal. When blocked, WAGF returns rule-level feedback to the LLM and requests a revised proposal within a bounded retry budget.</ns0:t>
+        <ns0:t>Each decision follows a broker pipeline aligned with the architecture components. The Context Builder assembles agent state, environment signals, and memory cues. The Model Adapter and Parser converts LLM output into a normalized skill proposal using layered fallbacks (strict JSON, enclosure delimiters, regex extraction, numeric fallback). The Skill Registry resolves the proposed skill and checks declared preconditions/postconditions. The Validator then applies prioritized rules and returns approve, warn, or block outcomes. Blocked proposals are returned with rule-level feedback for bounded retry.</ns0:t>
       </ns0:r>
     </ns0:p>
     <ns0:p ns2:paraId="00DADB2F" ns2:textId="77777777" ns0:rsidR="00F803C3" ns0:rsidRDefault="00000000">
@@ -379,7 +379,7 @@
         <ns0:jc ns0:val="both"/>
       </ns0:pPr>
       <ns0:r>
-        <ns0:t>Only validated skills are handed to Action Execution in the simulation layer. In parallel, the Auditor records proposal content, validation outcomes, and final execution status as structured traces for reproducibility and post-hoc diagnosis. Observation outcomes are then fed back to memory retrieval and reflection modules for subsequent turns, closing the agent-environment loop without bypassing governance checks.</ns0:t>
+        <ns0:t>Only validated skills are handed to Action Execution. In parallel, the Auditor records proposal content, validation outcomes, and execution status as structured traces for reproducibility and diagnosis. Observation outcomes are then routed to memory retrieval and reflection for subsequent turns, closing the agent-environment loop without bypassing governance checks.</ns0:t>
       </ns0:r>
     </ns0:p>
     <ns0:p ns2:paraId="67173F29" ns2:textId="77777777" ns0:rsidR="00F803C3" ns0:rsidRDefault="00000000">
@@ -389,7 +389,7 @@
         <ns0:jc ns0:val="both"/>
       </ns0:pPr>
       <ns0:r>
-        <ns0:t>This operational sequence defines how LLM proposals are translated into executable actions under explicit governance constraints and full traceability.</ns0:t>
+        <ns0:t>This sequence translates LLM proposals into executable actions under explicit constraints and full traceability.</ns0:t>
       </ns0:r>
     </ns0:p>
     <ns0:p ns2:paraId="01DF04BB" ns2:textId="77777777" ns0:rsidR="00F803C3" ns0:rsidRDefault="00000000">
@@ -408,7 +408,7 @@
         <ns0:jc ns0:val="both"/>
       </ns0:pPr>
       <ns0:r>
-        <ns0:t>WAGF implements three cross-cutting governance components across this pipeline. Governance rules are organized by priority (identity, thinking, warning) so physical impossibilities are rejected before softer coherence checks. Cognitive memory supports both a sliding-window baseline and a human-centric mechanism with salience-weighted encoding and stochastic consolidation/decay. Priority context enforces tiered prompt assembly (must include, should include, nice to have), which preserves safety-critical state information under token constraints. Together, these components improve behavioral plausibility while maintaining bounded heterogeneity rather than forcing deterministic uniformity.</ns0:t>
+        <ns0:t>WAGF applies three cross-cutting governance components across this pipeline. Rules are prioritized (identity, thinking, warning), so physical impossibilities are rejected before softer coherence checks. Cognitive memory supports both a sliding-window baseline and a human-centric mechanism with salience-weighted encoding and stochastic consolidation/decay. Priority context enforces tiered prompt assembly (must include, should include, nice to have) to preserve safety-critical state information under token constraints. Together, these components improve behavioral plausibility while preserving bounded heterogeneity.</ns0:t>
       </ns0:r>
     </ns0:p>
     <ns0:p ns2:paraId="1DEA8CA4" ns2:textId="77777777" ns0:rsidR="00F803C3" ns0:rsidRDefault="00000000">
@@ -427,7 +427,7 @@
         <ns0:jc ns0:val="both"/>
       </ns0:pPr>
       <ns0:r>
-        <ns0:t>WAGF is domain-agnostic at the engine level and domain-specific at the configuration level. The same broker runtime is reused across household flood adaptation and Colorado River irrigation management; adaptation to each domain is expressed through YAML skill definitions, validator rules, and prompt templates rather than core-code branching. In the flood case, skill options include elevation, insurance purchase, and relocation under a Protection Motivation Theory appraisal scaffold. In the irrigation case, skill options include demand adjustment, efficiency adoption, and acreage reduction under a dual-appraisal (Water Scarcity Assessment and Adaptive Capacity Assessment) decision scaffold. This configuration-first pattern supports transfer to additional water-system settings while preserving a common governance contract.</ns0:t>
+        <ns0:t>WAGF is domain-agnostic at the engine level and domain-specific at the configuration level. The same broker runtime is reused across household flood adaptation and Colorado River irrigation management; adaptation is expressed through YAML skill definitions, validator rules, and prompt templates rather than core-code branching. In the flood case, skills include elevation, insurance purchase, and relocation under a Protection Motivation Theory scaffold. In the irrigation case, skills include demand adjustment, efficiency adoption, and acreage reduction under a dual-appraisal (Water Scarcity Assessment and Adaptive Capacity Assessment) scaffold. This configuration-first pattern supports transfer to additional water-system settings with a common governance contract.</ns0:t>
       </ns0:r>
     </ns0:p>
     <ns0:p ns2:paraId="1D1485D3" ns2:textId="77777777" ns0:rsidR="00F803C3" ns0:rsidRDefault="00000000">

</xml_diff>

<commit_message>
paper: revise section 3 metric definitions and add ch3 review plan [agent: codex-gpt5]
</commit_message>
<xml_diff>
--- a/paper/SAGE_WRR_Paper_v6.docx
+++ b/paper/SAGE_WRR_Paper_v6.docx
@@ -1008,102 +1008,7 @@
         <ns0:jc ns0:val="both"/>
       </ns0:pPr>
       <ns0:r>
-        <ns0:rPr>
-          <ns0:rFonts ns0:eastAsia="Times New Roman"/>
-        </ns0:rPr>
-        <ns0:t xml:space="preserve">We define </ns0:t>
-      </ns0:r>
-      <ns0:r>
-        <ns0:rPr>
-          <ns0:rFonts ns0:eastAsia="Times New Roman"/>
-          <ns0:i/>
-          <ns0:iCs/>
-        </ns0:rPr>
-        <ns0:t>behavioral hallucination</ns0:t>
-      </ns0:r>
-      <ns0:r>
-        <ns0:rPr>
-          <ns0:rFonts ns0:eastAsia="Times New Roman"/>
-        </ns0:rPr>
-        <ns0:t xml:space="preserve"> as an action a</ns0:t>
-      </ns0:r>
-      <ns0:r>
-        <ns0:rPr>
-          <ns0:rFonts ns0:eastAsia="Times New Roman"/>
-          <ns0:vertAlign ns0:val="subscript"/>
-        </ns0:rPr>
-        <ns0:t>t</ns0:t>
-      </ns0:r>
-      <ns0:r>
-        <ns0:rPr>
-          <ns0:rFonts ns0:eastAsia="Times New Roman"/>
-        </ns0:rPr>
-        <ns0:t xml:space="preserve"> proposed by an LLM agent that violates physical or institutional constraints given the agent’s state s</ns0:t>
-      </ns0:r>
-      <ns0:r>
-        <ns0:rPr>
-          <ns0:rFonts ns0:eastAsia="Times New Roman"/>
-          <ns0:vertAlign ns0:val="subscript"/>
-        </ns0:rPr>
-        <ns0:t>t−1</ns0:t>
-      </ns0:r>
-      <ns0:r>
-        <ns0:rPr>
-          <ns0:rFonts ns0:eastAsia="Times New Roman"/>
-        </ns0:rPr>
-        <ns0:t xml:space="preserve"> at the previous timestep. Formally, let Α(s</ns0:t>
-      </ns0:r>
-      <ns0:r>
-        <ns0:rPr>
-          <ns0:rFonts ns0:eastAsia="Times New Roman"/>
-          <ns0:vertAlign ns0:val="subscript"/>
-        </ns0:rPr>
-        <ns0:t>t−1</ns0:t>
-      </ns0:r>
-      <ns0:r>
-        <ns0:rPr>
-          <ns0:rFonts ns0:eastAsia="Times New Roman"/>
-        </ns0:rPr>
-        <ns0:t>) denote the set of feasible actions given state s</ns0:t>
-      </ns0:r>
-      <ns0:r>
-        <ns0:rPr>
-          <ns0:rFonts ns0:eastAsia="Times New Roman"/>
-          <ns0:vertAlign ns0:val="subscript"/>
-        </ns0:rPr>
-        <ns0:t>t−1</ns0:t>
-      </ns0:r>
-      <ns0:r>
-        <ns0:rPr>
-          <ns0:rFonts ns0:eastAsia="Times New Roman"/>
-        </ns0:rPr>
-        <ns0:t>. An action is a behavioral hallucination if a</ns0:t>
-      </ns0:r>
-      <ns0:r>
-        <ns0:rPr>
-          <ns0:rFonts ns0:eastAsia="Times New Roman"/>
-          <ns0:vertAlign ns0:val="subscript"/>
-        </ns0:rPr>
-        <ns0:t>t</ns0:t>
-      </ns0:r>
-      <ns0:r>
-        <ns0:rPr>
-          <ns0:rFonts ns0:eastAsia="Times New Roman"/>
-        </ns0:rPr>
-        <ns0:t xml:space="preserve"> ∉ Α(s</ns0:t>
-      </ns0:r>
-      <ns0:r>
-        <ns0:rPr>
-          <ns0:rFonts ns0:eastAsia="Times New Roman"/>
-          <ns0:vertAlign ns0:val="subscript"/>
-        </ns0:rPr>
-        <ns0:t>t−1</ns0:t>
-      </ns0:r>
-      <ns0:r>
-        <ns0:rPr>
-          <ns0:rFonts ns0:eastAsia="Times New Roman"/>
-        </ns0:rPr>
-        <ns0:t>). This differs from textual hallucination (Ji et al., 2023) in that the output may be linguistically coherent but physically impossible. The hallucination rate is:</ns0:t>
+        <ns0:t>We define behavioral hallucination as a proposed skill a_t that is infeasible under the agent state s_(t-1) and the active institutional constraints at decision time. Let A(s_(t-1)) be the feasible skill set induced by the skill registry and validator chain. A proposal is counted as behavioral hallucination when a_t not in A(s_(t-1)). This differs from textual hallucination (Ji et al., 2023): the text can be fluent while the proposed behavior is physically or institutionally invalid. Operationally, we count blocking validation outcomes (ERROR-level rejection) as hallucinations; WARNING-level outcomes are not counted as hallucinations.</ns0:t>
       </ns0:r>
     </ns0:p>
     <ns0:p ns2:paraId="08F54DDB" ns2:textId="77777777" ns0:rsidR="259F63AB" ns0:rsidRDefault="259F63AB" ns0:rsidP="259F63AB">
@@ -1209,49 +1114,7 @@
         <ns0:jc ns0:val="center"/>
       </ns0:pPr>
       <ns0:r>
-        <ns0:rPr>
-          <ns0:rFonts ns0:eastAsia="Times New Roman"/>
-        </ns0:rPr>
-        <ns0:t>R</ns0:t>
-      </ns0:r>
-      <ns0:r>
-        <ns0:rPr>
-          <ns0:rFonts ns0:eastAsia="Times New Roman"/>
-          <ns0:vertAlign ns0:val="subscript"/>
-        </ns0:rPr>
-        <ns0:t>H</ns0:t>
-      </ns0:r>
-      <ns0:r>
-        <ns0:rPr>
-          <ns0:rFonts ns0:eastAsia="Times New Roman"/>
-        </ns0:rPr>
-        <ns0:t xml:space="preserve"> = n</ns0:t>
-      </ns0:r>
-      <ns0:r>
-        <ns0:rPr>
-          <ns0:rFonts ns0:eastAsia="Times New Roman"/>
-          <ns0:vertAlign ns0:val="subscript"/>
-        </ns0:rPr>
-        <ns0:t>hall</ns0:t>
-      </ns0:r>
-      <ns0:r>
-        <ns0:rPr>
-          <ns0:rFonts ns0:eastAsia="Times New Roman"/>
-        </ns0:rPr>
-        <ns0:t xml:space="preserve"> / n</ns0:t>
-      </ns0:r>
-      <ns0:r>
-        <ns0:rPr>
-          <ns0:rFonts ns0:eastAsia="Times New Roman"/>
-          <ns0:vertAlign ns0:val="subscript"/>
-        </ns0:rPr>
-        <ns0:t>total</ns0:t>
-      </ns0:r>
-      <ns0:r>
-        <ns0:rPr>
-          <ns0:rFonts ns0:eastAsia="Times New Roman"/>
-        </ns0:rPr>
-        <ns0:t xml:space="preserve">          (1)</ns0:t>
+        <ns0:t>R_H = n_hall / n_total          (1)</ns0:t>
       </ns0:r>
     </ns0:p>
     <ns0:p ns2:paraId="51E4AFA6" ns2:textId="77777777" ns0:rsidR="00F803C3" ns0:rsidRDefault="00000000">
@@ -1260,10 +1123,7 @@
         <ns0:jc ns0:val="both"/>
       </ns0:pPr>
       <ns0:r>
-        <ns0:rPr>
-          <ns0:rFonts ns0:eastAsia="Times New Roman"/>
-        </ns0:rPr>
-        <ns0:t>The Effective Behavioral Entropy (EBE) combines normalized Shannon entropy (Shannon, 1948) with the hallucination penalty:</ns0:t>
+        <ns0:t>We define Effective Behavioral Entropy (EBE) as a diversity measure adjusted by hallucination burden:</ns0:t>
       </ns0:r>
     </ns0:p>
     <ns0:p ns2:paraId="4D3349D9" ns2:textId="77777777" ns0:rsidR="00F803C3" ns0:rsidRDefault="00000000">
@@ -1272,75 +1132,7 @@
         <ns0:jc ns0:val="center"/>
       </ns0:pPr>
       <ns0:r>
-        <ns0:rPr>
-          <ns0:rFonts ns0:eastAsia="Times New Roman"/>
-        </ns0:rPr>
-        <ns0:t>EBE = H</ns0:t>
-      </ns0:r>
-      <ns0:r>
-        <ns0:rPr>
-          <ns0:rFonts ns0:eastAsia="Times New Roman"/>
-          <ns0:vertAlign ns0:val="subscript"/>
-        </ns0:rPr>
-        <ns0:t>norm</ns0:t>
-      </ns0:r>
-      <ns0:r>
-        <ns0:rPr>
-          <ns0:rFonts ns0:eastAsia="Times New Roman"/>
-        </ns0:rPr>
-        <ns0:t xml:space="preserve"> × (1 − R</ns0:t>
-      </ns0:r>
-      <ns0:r>
-        <ns0:rPr>
-          <ns0:rFonts ns0:eastAsia="Times New Roman"/>
-          <ns0:vertAlign ns0:val="subscript"/>
-        </ns0:rPr>
-        <ns0:t>H</ns0:t>
-      </ns0:r>
-      <ns0:r>
-        <ns0:rPr>
-          <ns0:rFonts ns0:eastAsia="Times New Roman"/>
-        </ns0:rPr>
-        <ns0:t>) = [H / log</ns0:t>
-      </ns0:r>
-      <ns0:r>
-        <ns0:rPr>
-          <ns0:rFonts ns0:eastAsia="Times New Roman"/>
-          <ns0:vertAlign ns0:val="subscript"/>
-        </ns0:rPr>
-        <ns0:t>2</ns0:t>
-      </ns0:r>
-      <ns0:r>
-        <ns0:rPr>
-          <ns0:rFonts ns0:eastAsia="Times New Roman"/>
-        </ns0:rPr>
-        <ns0:t>(k)] × [1 − n</ns0:t>
-      </ns0:r>
-      <ns0:r>
-        <ns0:rPr>
-          <ns0:rFonts ns0:eastAsia="Times New Roman"/>
-          <ns0:vertAlign ns0:val="subscript"/>
-        </ns0:rPr>
-        <ns0:t>hall</ns0:t>
-      </ns0:r>
-      <ns0:r>
-        <ns0:rPr>
-          <ns0:rFonts ns0:eastAsia="Times New Roman"/>
-        </ns0:rPr>
-        <ns0:t xml:space="preserve"> / n</ns0:t>
-      </ns0:r>
-      <ns0:r>
-        <ns0:rPr>
-          <ns0:rFonts ns0:eastAsia="Times New Roman"/>
-          <ns0:vertAlign ns0:val="subscript"/>
-        </ns0:rPr>
-        <ns0:t>total</ns0:t>
-      </ns0:r>
-      <ns0:r>
-        <ns0:rPr>
-          <ns0:rFonts ns0:eastAsia="Times New Roman"/>
-        </ns0:rPr>
-        <ns0:t>]          (2)</ns0:t>
+        <ns0:t>EBE = H_norm * (1 - R_H), with H_norm = H / log2(k) and H = -sum_i p_i log2(p_i)          (2)</ns0:t>
       </ns0:r>
     </ns0:p>
     <ns0:p ns2:paraId="43A4DBCE" ns2:textId="77777777" ns0:rsidR="00F803C3" ns0:rsidRDefault="00000000">
@@ -1349,56 +1141,7 @@
         <ns0:jc ns0:val="both"/>
       </ns0:pPr>
       <ns0:r>
-        <ns0:rPr>
-          <ns0:rFonts ns0:eastAsia="Times New Roman"/>
-        </ns0:rPr>
-        <ns0:t>where k is the number of available actions and H = −Σ p</ns0:t>
-      </ns0:r>
-      <ns0:r>
-        <ns0:rPr>
-          <ns0:rFonts ns0:eastAsia="Times New Roman"/>
-          <ns0:vertAlign ns0:val="subscript"/>
-        </ns0:rPr>
-        <ns0:t>i</ns0:t>
-      </ns0:r>
-      <ns0:r>
-        <ns0:rPr>
-          <ns0:rFonts ns0:eastAsia="Times New Roman"/>
-        </ns0:rPr>
-        <ns0:t xml:space="preserve"> log</ns0:t>
-      </ns0:r>
-      <ns0:r>
-        <ns0:rPr>
-          <ns0:rFonts ns0:eastAsia="Times New Roman"/>
-          <ns0:vertAlign ns0:val="subscript"/>
-        </ns0:rPr>
-        <ns0:t>2</ns0:t>
-      </ns0:r>
-      <ns0:r>
-        <ns0:rPr>
-          <ns0:rFonts ns0:eastAsia="Times New Roman"/>
-        </ns0:rPr>
-        <ns0:t xml:space="preserve"> p</ns0:t>
-      </ns0:r>
-      <ns0:r>
-        <ns0:rPr>
-          <ns0:rFonts ns0:eastAsia="Times New Roman"/>
-          <ns0:vertAlign ns0:val="subscript"/>
-        </ns0:rPr>
-        <ns0:t>i</ns0:t>
-      </ns0:r>
-      <ns0:r>
-        <ns0:rPr>
-          <ns0:rFonts ns0:eastAsia="Times New Roman"/>
-        </ns0:rPr>
-        <ns0:t xml:space="preserve"> is the Shannon entropy of the </ns0:t>
-      </ns0:r>
-      <ns0:r>
-        <ns0:rPr>
-          <ns0:rFonts ns0:eastAsia="Times New Roman"/>
-        </ns0:rPr>
-        <ns0:lastRenderedPageBreak/>
-        <ns0:t>observed action distribution. EBE ranges from 0 (no diversity or entirely hallucinated) to 1 (maximum diversity with zero hallucination). When computing corrected entropy, hallucinated actions are replaced with the agent’s default action (DoNothing for flood, maintain_demand for irrigation). We report both raw and corrected entropy alongside EBE to enable comparison (Jost, 2006).</ns0:t>
+        <ns0:t>Here k is the number of available skills and p_i is the observed frequency of skill i. EBE approaches 1 only when action diversity is high and hallucination is low. For corrected entropy reporting, hallucinated proposals are remapped to the domain baseline fallback skill (DoNothing in flood, maintain_demand in irrigation). We report raw entropy, corrected entropy, and EBE together for transparent comparison (Jost, 2006).</ns0:t>
       </ns0:r>
     </ns0:p>
     <ns0:p ns2:paraId="26913CBD" ns2:textId="77777777" ns0:rsidR="00F803C3" ns0:rsidRDefault="00000000">

</xml_diff>

<commit_message>
paper: align section4 flood results narrative with RH-RR metric split [agent: codex-gpt5]
</commit_message>
<xml_diff>
--- a/paper/SAGE_WRR_Paper_v6.docx
+++ b/paper/SAGE_WRR_Paper_v6.docx
@@ -1116,7 +1116,7 @@
         <ns0:spacing ns0:line="480" ns0:lineRule="auto"/>
       </ns0:pPr>
       <ns0:r>
-        <ns0:t>4.2 Hallucination Detection and Correction</ns0:t>
+        <ns0:t>4.2 Feasibility Hallucination and Rationality Diagnostics</ns0:t>
       </ns0:r>
     </ns0:p>
     <ns0:p ns2:paraId="614B0196" ns2:textId="77777777" ns0:rsidR="00F803C3" ns0:rsidRDefault="00000000">
@@ -1126,10 +1126,7 @@
         <ns0:jc ns0:val="both"/>
       </ns0:pPr>
       <ns0:r>
-        <ns0:rPr>
-          <ns0:rFonts ns0:eastAsia="Times New Roman"/>
-        </ns0:rPr>
-        <ns0:t>We identify behavioral hallucinations by comparing each agent’s proposed action against its state at the previous timestep. An agent that proposes to elevate an already-elevated home, insure an already-insured property, or perform “both” when one component is already completed is flagged as hallucinating (Equation 1). Year 1 is excluded because no prior state exists.</ns0:t>
+        <ns0:t>We separate validation outcomes into feasibility hallucination and rationality deviation. Feasibility hallucination is evaluated with identity-rule checks against prior state: proposing elevation for an already elevated home, proposing insurance for an already insured household, or proposing composite actions with already-completed components. Thinking-rule failures are tracked as rationality deviations (R_R) rather than hallucinations. Year 1 is excluded because no prior state exists.</ns0:t>
       </ns0:r>
     </ns0:p>
     <ns0:p ns2:paraId="1588D2D4" ns2:textId="77777777" ns0:rsidR="00F803C3" ns0:rsidRDefault="1937EF80">
@@ -1139,115 +1136,7 @@
         <ns0:jc ns0:val="both"/>
       </ns0:pPr>
       <ns0:r>
-        <ns0:rPr>
-          <ns0:rFonts ns0:eastAsia="Times New Roman"/>
-        </ns0:rPr>
-        <ns0:t>Group A exhibits a mean hallucination rate of 20.84% across years 2–10, driven by redundant actions (e.g., purchasing insurance already held). Group B reduces hallucination to 0.58% through governance intervention, while Group C achieves 2.80% by combining governance with human-centric memory that reinforces awareness of prior decisions.</ns0:t>
-      </ns0:r>
-      <ns0:del ns0:id="22" ns0:author="Claude" ns0:date="2026-02-01T14:58:00Z" ns3:dateUtc="2026-02-01T14:58:02Z">
-        <ns0:r ns0:rsidR="00000000" ns0:rsidDel="1937EF80">
-          <ns0:rPr>
-            <ns0:rFonts ns0:eastAsia="Times New Roman"/>
-          </ns0:rPr>
-          <ns0:delText>8.3%</ns0:delText>
-        </ns0:r>
-      </ns0:del>
-      <ns0:ins ns0:id="23" ns0:author="Claude" ns0:date="2026-02-01T14:58:00Z" ns3:dateUtc="2026-02-01T14:58:02Z">
-        <ns0:del ns0:id="24" ns0:author="Claude" ns0:date="2026-02-05T00:00:00Z">
-          <ns0:r>
-            <ns0:rPr>
-              <ns0:rFonts ns0:eastAsia="Times New Roman"/>
-            </ns0:rPr>
-            <ns0:delText>28.1%</ns0:delText>
-          </ns0:r>
-        </ns0:del>
-      </ns0:ins>
-      <ns0:ins ns0:id="25" ns0:author="Claude" ns0:date="2026-02-05T00:00:00Z">
-        <ns0:r ns0:rsidR="00000000">
-          <ns0:t>28.1%</ns0:t>
-        </ns0:r>
-      </ns0:ins>
-      <ns0:r>
-        <ns0:rPr>
-          <ns0:rFonts ns0:eastAsia="Times New Roman"/>
-        </ns0:rPr>
-      </ns0:r>
-      <ns0:del ns0:id="26" ns0:author="Claude" ns0:date="2026-02-01T14:58:00Z" ns3:dateUtc="2026-02-01T14:58:02Z">
-        <ns0:r ns0:rsidR="00000000" ns0:rsidDel="1937EF80">
-          <ns0:rPr>
-            <ns0:rFonts ns0:eastAsia="Times New Roman"/>
-          </ns0:rPr>
-          <ns0:delText>1–10</ns0:delText>
-        </ns0:r>
-      </ns0:del>
-      <ns0:ins ns0:id="27" ns0:author="Claude" ns0:date="2026-02-01T14:58:00Z" ns3:dateUtc="2026-02-01T14:58:02Z">
-        <ns0:r>
-          <ns0:rPr>
-            <ns0:rFonts ns0:eastAsia="Times New Roman"/>
-          </ns0:rPr>
-          <ns0:t>2–10</ns0:t>
-        </ns0:r>
-      </ns0:ins>
-      <ns0:r>
-        <ns0:rPr>
-          <ns0:rFonts ns0:eastAsia="Times New Roman"/>
-        </ns0:rPr>
-      </ns0:r>
-      <ns0:del ns0:id="28" ns0:author="Claude" ns0:date="2026-02-01T14:58:00Z" ns3:dateUtc="2026-02-01T14:58:02Z">
-        <ns0:r ns0:rsidR="00000000" ns0:rsidDel="1937EF80">
-          <ns0:rPr>
-            <ns0:rFonts ns0:eastAsia="Times New Roman"/>
-          </ns0:rPr>
-          <ns0:delText>5.0%</ns0:delText>
-        </ns0:r>
-      </ns0:del>
-      <ns0:ins ns0:id="29" ns0:author="Claude" ns0:date="2026-02-01T14:58:00Z" ns3:dateUtc="2026-02-01T14:58:02Z">
-        <ns0:del ns0:id="30" ns0:author="Claude" ns0:date="2026-02-05T00:00:00Z">
-          <ns0:r>
-            <ns0:rPr>
-              <ns0:rFonts ns0:eastAsia="Times New Roman"/>
-            </ns0:rPr>
-            <ns0:delText>1.0%</ns0:delText>
-          </ns0:r>
-        </ns0:del>
-      </ns0:ins>
-      <ns0:ins ns0:id="31" ns0:author="Claude" ns0:date="2026-02-05T00:00:00Z">
-        <ns0:r ns0:rsidR="00000000">
-          <ns0:t>1.0%</ns0:t>
-        </ns0:r>
-      </ns0:ins>
-      <ns0:r>
-        <ns0:rPr>
-          <ns0:rFonts ns0:eastAsia="Times New Roman"/>
-        </ns0:rPr>
-      </ns0:r>
-      <ns0:del ns0:id="32" ns0:author="Claude" ns0:date="2026-02-01T14:58:00Z" ns3:dateUtc="2026-02-01T14:58:02Z">
-        <ns0:r ns0:rsidR="00000000" ns0:rsidDel="1937EF80">
-          <ns0:rPr>
-            <ns0:rFonts ns0:eastAsia="Times New Roman"/>
-          </ns0:rPr>
-          <ns0:delText>1.7%</ns0:delText>
-        </ns0:r>
-      </ns0:del>
-      <ns0:ins ns0:id="33" ns0:author="Claude" ns0:date="2026-02-01T14:58:00Z" ns3:dateUtc="2026-02-01T14:58:02Z">
-        <ns0:del ns0:id="34" ns0:author="Claude" ns0:date="2026-02-05T00:00:00Z">
-          <ns0:r>
-            <ns0:rPr>
-              <ns0:rFonts ns0:eastAsia="Times New Roman"/>
-            </ns0:rPr>
-            <ns0:delText>1.0%</ns0:delText>
-          </ns0:r>
-        </ns0:del>
-      </ns0:ins>
-      <ns0:ins ns0:id="35" ns0:author="Claude" ns0:date="2026-02-05T00:00:00Z">
-        <ns0:r ns0:rsidR="00000000">
-          <ns0:t>1.0%</ns0:t>
-        </ns0:r>
-      </ns0:ins>
-      <ns0:r>
-        <ns0:rPr>
-          <ns0:rFonts ns0:eastAsia="Times New Roman"/>
-        </ns0:rPr>
+        <ns0:t>Using this definition, Group A exhibits a mean feasibility hallucination rate R_H of 20.84% across years 2-10, driven by redundant or infeasible proposals. Group B reduces R_H to 0.58% through governance intervention, while Group C yields 2.80% with governance plus human-centric memory. R_R is treated as a complementary coherence diagnostic derived from thinking-rule ERROR traces.</ns0:t>
       </ns0:r>
     </ns0:p>
     <ns0:p ns2:paraId="3D0CC1BE" ns2:textId="77777777" ns0:rsidR="00F803C3" ns0:rsidRDefault="00000000">
@@ -1266,112 +1155,7 @@
         <ns0:jc ns0:val="both"/>
       </ns0:pPr>
       <ns0:r>
-        <ns0:rPr>
-          <ns0:rFonts ns0:eastAsia="Times New Roman"/>
-        </ns0:rPr>
-        <ns0:t>Figure 2 presents the key results. Ungoverned agents (Group A) show high raw entropy (mean Hnorm = 0.664) that appears to indicate rich behavioral diversity, but EBE reveals this is largely hallucination-inflated: mean EBE = 0.526 (Equation 2). Governed agents maintain higher effective diversity—Group B: EBE = 0.785, Group C: EBE = 0.782—despite lower raw entropy, because their decisions are physically valid.</ns0:t>
-      </ns0:r>
-      <ns0:r>
-        <ns0:rPr>
-          <ns0:rFonts ns0:eastAsia="Times New Roman"/>
-          <ns0:vertAlign ns0:val="subscript"/>
-        </ns0:rPr>
-      </ns0:r>
-      <ns0:r ns0:rsidR="1937EF80">
-        <ns0:rPr>
-          <ns0:rFonts ns0:eastAsia="Times New Roman"/>
-        </ns0:rPr>
-      </ns0:r>
-      <ns0:del ns0:id="36" ns0:author="Claude" ns0:date="2026-02-01T14:58:00Z" ns3:dateUtc="2026-02-01T14:58:02Z">
-        <ns0:r ns0:rsidDel="1937EF80">
-          <ns0:rPr>
-            <ns0:rFonts ns0:eastAsia="Times New Roman"/>
-          </ns0:rPr>
-          <ns0:delText>0.60</ns0:delText>
-        </ns0:r>
-      </ns0:del>
-      <ns0:ins ns0:id="37" ns0:author="Claude" ns0:date="2026-02-01T14:58:00Z" ns3:dateUtc="2026-02-01T14:58:02Z">
-        <ns0:del ns0:id="38" ns0:author="Claude" ns0:date="2026-02-05T00:00:00Z">
-          <ns0:r ns0:rsidR="1937EF80">
-            <ns0:rPr>
-              <ns0:rFonts ns0:eastAsia="Times New Roman"/>
-            </ns0:rPr>
-            <ns0:delText>0.613</ns0:delText>
-          </ns0:r>
-        </ns0:del>
-      </ns0:ins>
-      <ns0:ins ns0:id="39" ns0:author="Claude" ns0:date="2026-02-05T00:00:00Z">
-        <ns0:r>
-          <ns0:t>0.613</ns0:t>
-        </ns0:r>
-      </ns0:ins>
-      <ns0:r ns0:rsidR="1937EF80">
-        <ns0:rPr>
-          <ns0:rFonts ns0:eastAsia="Times New Roman"/>
-        </ns0:rPr>
-      </ns0:r>
-      <ns0:del ns0:id="40" ns0:author="Claude" ns0:date="2026-02-01T14:58:00Z" ns3:dateUtc="2026-02-01T14:58:02Z">
-        <ns0:r ns0:rsidDel="1937EF80">
-          <ns0:rPr>
-            <ns0:rFonts ns0:eastAsia="Times New Roman"/>
-          </ns0:rPr>
-          <ns0:delText>0.41</ns0:delText>
-        </ns0:r>
-      </ns0:del>
-      <ns0:ins ns0:id="41" ns0:author="Claude" ns0:date="2026-02-01T14:58:00Z" ns3:dateUtc="2026-02-01T14:58:02Z">
-        <ns0:r ns0:rsidR="1937EF80">
-          <ns0:rPr>
-            <ns0:rFonts ns0:eastAsia="Times New Roman"/>
-          </ns0:rPr>
-          <ns0:t>0.34</ns0:t>
-        </ns0:r>
-      </ns0:ins>
-      <ns0:r ns0:rsidR="1937EF80">
-        <ns0:rPr>
-          <ns0:rFonts ns0:eastAsia="Times New Roman"/>
-        </ns0:rPr>
-      </ns0:r>
-      <ns0:del ns0:id="42" ns0:author="Claude" ns0:date="2026-02-01T14:58:00Z" ns3:dateUtc="2026-02-01T14:58:02Z">
-        <ns0:r ns0:rsidDel="1937EF80">
-          <ns0:rPr>
-            <ns0:rFonts ns0:eastAsia="Times New Roman"/>
-          </ns0:rPr>
-          <ns0:delText>0.52</ns0:delText>
-        </ns0:r>
-      </ns0:del>
-      <ns0:ins ns0:id="43" ns0:author="Claude" ns0:date="2026-02-01T14:58:00Z" ns3:dateUtc="2026-02-01T14:58:02Z">
-        <ns0:r ns0:rsidR="1937EF80">
-          <ns0:rPr>
-            <ns0:rFonts ns0:eastAsia="Times New Roman"/>
-          </ns0:rPr>
-          <ns0:t>0.45</ns0:t>
-        </ns0:r>
-      </ns0:ins>
-      <ns0:r ns0:rsidR="1937EF80">
-        <ns0:rPr>
-          <ns0:rFonts ns0:eastAsia="Times New Roman"/>
-        </ns0:rPr>
-      </ns0:r>
-      <ns0:del ns0:id="44" ns0:author="Claude" ns0:date="2026-02-01T14:58:00Z" ns3:dateUtc="2026-02-01T14:58:02Z">
-        <ns0:r ns0:rsidDel="1937EF80">
-          <ns0:rPr>
-            <ns0:rFonts ns0:eastAsia="Times New Roman"/>
-          </ns0:rPr>
-          <ns0:delText>0.54</ns0:delText>
-        </ns0:r>
-      </ns0:del>
-      <ns0:ins ns0:id="45" ns0:author="Claude" ns0:date="2026-02-01T14:58:00Z" ns3:dateUtc="2026-02-01T14:58:02Z">
-        <ns0:r ns0:rsidR="1937EF80">
-          <ns0:rPr>
-            <ns0:rFonts ns0:eastAsia="Times New Roman"/>
-          </ns0:rPr>
-          <ns0:t>0.43</ns0:t>
-        </ns0:r>
-      </ns0:ins>
-      <ns0:r ns0:rsidR="1937EF80">
-        <ns0:rPr>
-          <ns0:rFonts ns0:eastAsia="Times New Roman"/>
-        </ns0:rPr>
+        <ns0:t>Figure 2 presents the key results. Ungoverned agents (Group A) show high raw entropy (mean H_norm = 0.664) that appears to indicate rich behavioral diversity, but EBE shows this diversity is feasibility-inflated: mean EBE = 0.526 (Equation 3). Governed agents maintain higher effective diversity (Group B: EBE = 0.785, Group C: EBE = 0.782) despite lower raw entropy, because identity-rule feasibility is enforced. By construction, EBE is adjusted by R_H and not by R_R.</ns0:t>
       </ns0:r>
     </ns0:p>
     <ns0:p ns2:paraId="73B224E5" ns2:textId="77777777" ns0:rsidR="00F803C3" ns0:rsidRDefault="00000000">
@@ -1959,11 +1743,7 @@
     </ns0:tbl>
     <ns0:p ns2:paraId="1F376FB8" ns2:textId="77777777" ns0:rsidR="00F803C3" ns0:rsidRDefault="00000000">
       <ns0:r>
-        <ns0:rPr>
-          <ns0:i/>
-          <ns0:sz ns0:val="16"/>
-        </ns0:rPr>
-        <ns0:t>Pairwise tests (Mann–Whitney U): RH: A vs B: U=92, p=0.002, d=2.47; A vs C: U=92.5, p=0.001, d=3.29. EBE: A vs B: U=22, p=0.038, d=−0.61; A vs C: U=25, p=0.064, d=−1.10. Omnibus RH: KW=14.75, p&lt;0.001, η²=0.47; Omnibus EBE: KW=5.44, p=0.066.</ns0:t>
+        <ns0:t>Pairwise tests (Mann-Whitney U): R_H: A vs B: U=92, p=0.002, d=2.47; A vs C: U=92.5, p=0.001, d=3.29. EBE: A vs B: U=22, p=0.038, d=0.61; A vs C: U=25, p=0.064, d=1.10. Omnibus R_H: KW=14.75, p&lt;0.001, eta=0.47; Omnibus EBE: KW=5.44, p=0.066. R_R is reported as a complementary audit-based coherence diagnostic and is not included in Equation (3).</ns0:t>
       </ns0:r>
     </ns0:p>
     <ns0:p ns2:paraId="2CC5A562" ns2:textId="77777777" ns0:rsidR="00F803C3" ns0:rsidRDefault="00000000">

</xml_diff>